<commit_message>
muchas cosas mañana se entrega
</commit_message>
<xml_diff>
--- a/src/extras/ManualUsuario_TELEJOBS.docx
+++ b/src/extras/ManualUsuario_TELEJOBS.docx
@@ -450,6 +450,54 @@
           <w:sz w:val="36"/>
           <w:szCs w:val="36"/>
         </w:rPr>
+        <w:t>Requisitos del Sistema</w:t>
+      </w:r>
+    </w:p>
+    <w:p>
+      <w:pPr>
+        <w:pStyle w:val="Prrafodelista"/>
+        <w:numPr>
+          <w:ilvl w:val="0"/>
+          <w:numId w:val="1"/>
+        </w:numPr>
+        <w:spacing w:after="0" w:line="360" w:lineRule="auto"/>
+        <w:ind w:hanging="357"/>
+        <w:rPr>
+          <w:rFonts w:ascii="Gill Sans MT" w:hAnsi="Gill Sans MT" w:cs="Arial"/>
+          <w:sz w:val="36"/>
+          <w:szCs w:val="36"/>
+        </w:rPr>
+      </w:pPr>
+      <w:r>
+        <w:rPr>
+          <w:rFonts w:ascii="Gill Sans MT" w:hAnsi="Gill Sans MT" w:cs="Arial"/>
+          <w:sz w:val="36"/>
+          <w:szCs w:val="36"/>
+        </w:rPr>
+        <w:t>Instalación</w:t>
+      </w:r>
+    </w:p>
+    <w:p>
+      <w:pPr>
+        <w:pStyle w:val="Prrafodelista"/>
+        <w:numPr>
+          <w:ilvl w:val="0"/>
+          <w:numId w:val="1"/>
+        </w:numPr>
+        <w:spacing w:after="0" w:line="360" w:lineRule="auto"/>
+        <w:ind w:hanging="357"/>
+        <w:rPr>
+          <w:rFonts w:ascii="Gill Sans MT" w:hAnsi="Gill Sans MT" w:cs="Arial"/>
+          <w:sz w:val="36"/>
+          <w:szCs w:val="36"/>
+        </w:rPr>
+      </w:pPr>
+      <w:r>
+        <w:rPr>
+          <w:rFonts w:ascii="Gill Sans MT" w:hAnsi="Gill Sans MT" w:cs="Arial"/>
+          <w:sz w:val="36"/>
+          <w:szCs w:val="36"/>
+        </w:rPr>
         <w:t>Comenzar a usar TELEJOBS</w:t>
       </w:r>
     </w:p>
@@ -861,7 +909,7 @@
           <w:sz w:val="36"/>
           <w:szCs w:val="36"/>
         </w:rPr>
-        <w:t>Requisitos del Sistema</w:t>
+        <w:t>Cómo acceder al menú ADMIN</w:t>
       </w:r>
     </w:p>
     <w:p>
@@ -885,6 +933,30 @@
           <w:sz w:val="36"/>
           <w:szCs w:val="36"/>
         </w:rPr>
+        <w:t>Manual de la API</w:t>
+      </w:r>
+    </w:p>
+    <w:p>
+      <w:pPr>
+        <w:pStyle w:val="Prrafodelista"/>
+        <w:numPr>
+          <w:ilvl w:val="0"/>
+          <w:numId w:val="1"/>
+        </w:numPr>
+        <w:spacing w:after="0" w:line="360" w:lineRule="auto"/>
+        <w:ind w:hanging="357"/>
+        <w:rPr>
+          <w:rFonts w:ascii="Gill Sans MT" w:hAnsi="Gill Sans MT" w:cs="Arial"/>
+          <w:sz w:val="36"/>
+          <w:szCs w:val="36"/>
+        </w:rPr>
+      </w:pPr>
+      <w:r>
+        <w:rPr>
+          <w:rFonts w:ascii="Gill Sans MT" w:hAnsi="Gill Sans MT" w:cs="Arial"/>
+          <w:sz w:val="36"/>
+          <w:szCs w:val="36"/>
+        </w:rPr>
         <w:t>Fuentes de información y Documentació</w:t>
       </w:r>
       <w:r>
@@ -923,15 +995,19 @@
         <w:spacing w:after="0" w:line="360" w:lineRule="auto"/>
         <w:rPr>
           <w:rFonts w:ascii="Gill Sans MT" w:hAnsi="Gill Sans MT" w:cs="Arial"/>
-          <w:sz w:val="36"/>
-          <w:szCs w:val="36"/>
-        </w:rPr>
-      </w:pPr>
-      <w:r>
-        <w:rPr>
-          <w:rFonts w:ascii="Gill Sans MT" w:hAnsi="Gill Sans MT" w:cs="Arial"/>
-          <w:sz w:val="36"/>
-          <w:szCs w:val="36"/>
+          <w:b/>
+          <w:bCs/>
+          <w:sz w:val="34"/>
+          <w:szCs w:val="34"/>
+        </w:rPr>
+      </w:pPr>
+      <w:r>
+        <w:rPr>
+          <w:rFonts w:ascii="Gill Sans MT" w:hAnsi="Gill Sans MT" w:cs="Arial"/>
+          <w:b/>
+          <w:bCs/>
+          <w:sz w:val="34"/>
+          <w:szCs w:val="34"/>
         </w:rPr>
         <w:lastRenderedPageBreak/>
         <w:t>Funcionalidades de la Página Web</w:t>
@@ -1336,15 +1412,19 @@
         <w:spacing w:after="0" w:line="360" w:lineRule="auto"/>
         <w:rPr>
           <w:rFonts w:ascii="Gill Sans MT" w:hAnsi="Gill Sans MT" w:cs="Arial"/>
-          <w:sz w:val="36"/>
-          <w:szCs w:val="36"/>
-        </w:rPr>
-      </w:pPr>
-      <w:r>
-        <w:rPr>
-          <w:rFonts w:ascii="Gill Sans MT" w:hAnsi="Gill Sans MT" w:cs="Arial"/>
-          <w:sz w:val="36"/>
-          <w:szCs w:val="36"/>
+          <w:b/>
+          <w:bCs/>
+          <w:sz w:val="34"/>
+          <w:szCs w:val="34"/>
+        </w:rPr>
+      </w:pPr>
+      <w:r>
+        <w:rPr>
+          <w:rFonts w:ascii="Gill Sans MT" w:hAnsi="Gill Sans MT" w:cs="Arial"/>
+          <w:b/>
+          <w:bCs/>
+          <w:sz w:val="34"/>
+          <w:szCs w:val="34"/>
         </w:rPr>
         <w:lastRenderedPageBreak/>
         <w:t>¿A qué tipo de usuarios se destina este manual?</w:t>
@@ -1459,15 +1539,19 @@
         <w:spacing w:after="0" w:line="360" w:lineRule="auto"/>
         <w:rPr>
           <w:rFonts w:ascii="Gill Sans MT" w:hAnsi="Gill Sans MT" w:cs="Arial"/>
-          <w:sz w:val="36"/>
-          <w:szCs w:val="36"/>
-        </w:rPr>
-      </w:pPr>
-      <w:r>
-        <w:rPr>
-          <w:rFonts w:ascii="Gill Sans MT" w:hAnsi="Gill Sans MT" w:cs="Arial"/>
-          <w:sz w:val="36"/>
-          <w:szCs w:val="36"/>
+          <w:b/>
+          <w:bCs/>
+          <w:sz w:val="34"/>
+          <w:szCs w:val="34"/>
+        </w:rPr>
+      </w:pPr>
+      <w:r>
+        <w:rPr>
+          <w:rFonts w:ascii="Gill Sans MT" w:hAnsi="Gill Sans MT" w:cs="Arial"/>
+          <w:b/>
+          <w:bCs/>
+          <w:sz w:val="34"/>
+          <w:szCs w:val="34"/>
         </w:rPr>
         <w:lastRenderedPageBreak/>
         <w:t>Comenzar a usar TELEJOBS</w:t>
@@ -2812,6 +2896,52 @@
         <w:spacing w:after="0" w:line="360" w:lineRule="auto"/>
         <w:rPr>
           <w:rFonts w:ascii="Gill Sans MT" w:hAnsi="Gill Sans MT" w:cs="Arial"/>
+          <w:sz w:val="28"/>
+          <w:szCs w:val="28"/>
+        </w:rPr>
+      </w:pPr>
+      <w:r>
+        <w:rPr>
+          <w:rFonts w:ascii="Gill Sans MT" w:hAnsi="Gill Sans MT" w:cs="Arial"/>
+          <w:sz w:val="28"/>
+          <w:szCs w:val="28"/>
+        </w:rPr>
+        <w:t>Los demandantes podrán ver todas las ofertas de trabajo en su página principal.</w:t>
+      </w:r>
+    </w:p>
+    <w:p>
+      <w:pPr>
+        <w:spacing w:after="0" w:line="360" w:lineRule="auto"/>
+        <w:rPr>
+          <w:rFonts w:ascii="Gill Sans MT" w:hAnsi="Gill Sans MT" w:cs="Arial"/>
+          <w:sz w:val="28"/>
+          <w:szCs w:val="28"/>
+        </w:rPr>
+      </w:pPr>
+      <w:r>
+        <w:rPr>
+          <w:rFonts w:ascii="Gill Sans MT" w:hAnsi="Gill Sans MT" w:cs="Arial"/>
+          <w:sz w:val="28"/>
+          <w:szCs w:val="28"/>
+        </w:rPr>
+        <w:t>Por cada oferta de trabajo, podrán ver el perfil de la empresa, y acceder si están interesados al perfil de cada una.</w:t>
+      </w:r>
+    </w:p>
+    <w:p>
+      <w:pPr>
+        <w:spacing w:after="0" w:line="360" w:lineRule="auto"/>
+        <w:rPr>
+          <w:rFonts w:ascii="Gill Sans MT" w:hAnsi="Gill Sans MT" w:cs="Arial"/>
+          <w:sz w:val="24"/>
+          <w:szCs w:val="24"/>
+        </w:rPr>
+      </w:pPr>
+    </w:p>
+    <w:p>
+      <w:pPr>
+        <w:spacing w:after="0" w:line="360" w:lineRule="auto"/>
+        <w:rPr>
+          <w:rFonts w:ascii="Gill Sans MT" w:hAnsi="Gill Sans MT" w:cs="Arial"/>
           <w:b/>
           <w:bCs/>
           <w:sz w:val="32"/>
@@ -2873,51 +3003,17 @@
         <w:spacing w:after="0" w:line="360" w:lineRule="auto"/>
         <w:rPr>
           <w:rFonts w:ascii="Gill Sans MT" w:hAnsi="Gill Sans MT" w:cs="Arial"/>
-          <w:sz w:val="32"/>
-          <w:szCs w:val="32"/>
-        </w:rPr>
-      </w:pPr>
-      <w:r>
-        <w:rPr>
-          <w:rFonts w:ascii="Gill Sans MT" w:hAnsi="Gill Sans MT" w:cs="Arial"/>
-          <w:sz w:val="32"/>
-          <w:szCs w:val="32"/>
-        </w:rPr>
-        <w:t xml:space="preserve">Si somos una empresa, debemos </w:t>
-      </w:r>
-      <w:proofErr w:type="gramStart"/>
-      <w:r>
-        <w:rPr>
-          <w:rFonts w:ascii="Gill Sans MT" w:hAnsi="Gill Sans MT" w:cs="Arial"/>
-          <w:sz w:val="32"/>
-          <w:szCs w:val="32"/>
-        </w:rPr>
-        <w:t>darle</w:t>
-      </w:r>
-      <w:proofErr w:type="gramEnd"/>
-      <w:r>
-        <w:rPr>
-          <w:rFonts w:ascii="Gill Sans MT" w:hAnsi="Gill Sans MT" w:cs="Arial"/>
-          <w:sz w:val="32"/>
-          <w:szCs w:val="32"/>
-        </w:rPr>
-        <w:t xml:space="preserve"> especial atención a las ofertas de trabajo</w:t>
-      </w:r>
-      <w:r>
-        <w:rPr>
-          <w:rFonts w:ascii="Gill Sans MT" w:hAnsi="Gill Sans MT" w:cs="Arial"/>
-          <w:sz w:val="32"/>
-          <w:szCs w:val="32"/>
-        </w:rPr>
-        <w:t>,</w:t>
-      </w:r>
-      <w:r>
-        <w:rPr>
-          <w:rFonts w:ascii="Gill Sans MT" w:hAnsi="Gill Sans MT" w:cs="Arial"/>
-          <w:sz w:val="32"/>
-          <w:szCs w:val="32"/>
-        </w:rPr>
-        <w:t xml:space="preserve"> y TELEJOBS lo hace muy sencillo:</w:t>
+          <w:sz w:val="28"/>
+          <w:szCs w:val="28"/>
+        </w:rPr>
+      </w:pPr>
+      <w:r>
+        <w:rPr>
+          <w:rFonts w:ascii="Gill Sans MT" w:hAnsi="Gill Sans MT" w:cs="Arial"/>
+          <w:sz w:val="28"/>
+          <w:szCs w:val="28"/>
+        </w:rPr>
+        <w:t>Si somos una empresa, debemos darle especial atención a las ofertas de trabajo, y TELEJOBS lo hace muy sencillo:</w:t>
       </w:r>
     </w:p>
     <w:p>
@@ -3067,6 +3163,8 @@
       <w:pPr>
         <w:rPr>
           <w:rFonts w:ascii="Gill Sans MT" w:hAnsi="Gill Sans MT" w:cs="Arial"/>
+          <w:b/>
+          <w:bCs/>
           <w:sz w:val="28"/>
           <w:szCs w:val="28"/>
         </w:rPr>
@@ -3104,6 +3202,58 @@
           <w:sz w:val="28"/>
           <w:szCs w:val="28"/>
         </w:rPr>
+        <w:drawing>
+          <wp:inline distT="0" distB="0" distL="0" distR="0" wp14:anchorId="61FB928F" wp14:editId="5820C7E6">
+            <wp:extent cx="4777740" cy="2778213"/>
+            <wp:effectExtent l="0" t="0" r="3810" b="3175"/>
+            <wp:docPr id="6" name="Imagen 6"/>
+            <wp:cNvGraphicFramePr>
+              <a:graphicFrameLocks xmlns:a="http://schemas.openxmlformats.org/drawingml/2006/main" noChangeAspect="1"/>
+            </wp:cNvGraphicFramePr>
+            <a:graphic xmlns:a="http://schemas.openxmlformats.org/drawingml/2006/main">
+              <a:graphicData uri="http://schemas.openxmlformats.org/drawingml/2006/picture">
+                <pic:pic xmlns:pic="http://schemas.openxmlformats.org/drawingml/2006/picture">
+                  <pic:nvPicPr>
+                    <pic:cNvPr id="1" name=""/>
+                    <pic:cNvPicPr/>
+                  </pic:nvPicPr>
+                  <pic:blipFill>
+                    <a:blip r:embed="rId15"/>
+                    <a:stretch>
+                      <a:fillRect/>
+                    </a:stretch>
+                  </pic:blipFill>
+                  <pic:spPr>
+                    <a:xfrm>
+                      <a:off x="0" y="0"/>
+                      <a:ext cx="4781417" cy="2780351"/>
+                    </a:xfrm>
+                    <a:prstGeom prst="rect">
+                      <a:avLst/>
+                    </a:prstGeom>
+                  </pic:spPr>
+                </pic:pic>
+              </a:graphicData>
+            </a:graphic>
+          </wp:inline>
+        </w:drawing>
+      </w:r>
+    </w:p>
+    <w:p>
+      <w:pPr>
+        <w:rPr>
+          <w:rFonts w:ascii="Gill Sans MT" w:hAnsi="Gill Sans MT" w:cs="Arial"/>
+          <w:sz w:val="28"/>
+          <w:szCs w:val="28"/>
+        </w:rPr>
+      </w:pPr>
+      <w:r>
+        <w:rPr>
+          <w:rFonts w:ascii="Gill Sans MT" w:hAnsi="Gill Sans MT" w:cs="Arial"/>
+          <w:sz w:val="28"/>
+          <w:szCs w:val="28"/>
+        </w:rPr>
+        <w:lastRenderedPageBreak/>
         <w:t xml:space="preserve">Si queremos crear una nueva oferta con nuestra cuenta de EMPRESA. Se podrán especificar como </w:t>
       </w:r>
       <w:r>
@@ -3143,6 +3293,21 @@
       <w:pPr>
         <w:rPr>
           <w:rFonts w:ascii="Gill Sans MT" w:hAnsi="Gill Sans MT" w:cs="Arial"/>
+          <w:sz w:val="28"/>
+          <w:szCs w:val="28"/>
+        </w:rPr>
+      </w:pPr>
+      <w:r>
+        <w:rPr>
+          <w:rFonts w:ascii="Gill Sans MT" w:hAnsi="Gill Sans MT" w:cs="Arial"/>
+          <w:sz w:val="28"/>
+          <w:szCs w:val="28"/>
+        </w:rPr>
+        <w:t xml:space="preserve">También, elegiremos el </w:t>
+      </w:r>
+      <w:r>
+        <w:rPr>
+          <w:rFonts w:ascii="Gill Sans MT" w:hAnsi="Gill Sans MT" w:cs="Arial"/>
           <w:b/>
           <w:bCs/>
           <w:i/>
@@ -3150,14 +3315,15 @@
           <w:sz w:val="28"/>
           <w:szCs w:val="28"/>
         </w:rPr>
-      </w:pPr>
-      <w:r>
-        <w:rPr>
-          <w:rFonts w:ascii="Gill Sans MT" w:hAnsi="Gill Sans MT" w:cs="Arial"/>
-          <w:sz w:val="28"/>
-          <w:szCs w:val="28"/>
-        </w:rPr>
-        <w:t xml:space="preserve">También, elegiremos el </w:t>
+        <w:t>horario</w:t>
+      </w:r>
+      <w:r>
+        <w:rPr>
+          <w:rFonts w:ascii="Gill Sans MT" w:hAnsi="Gill Sans MT" w:cs="Arial"/>
+          <w:sz w:val="28"/>
+          <w:szCs w:val="28"/>
+        </w:rPr>
+        <w:t xml:space="preserve"> y la </w:t>
       </w:r>
       <w:r>
         <w:rPr>
@@ -3169,16 +3335,60 @@
           <w:sz w:val="28"/>
           <w:szCs w:val="28"/>
         </w:rPr>
-        <w:t>horario</w:t>
-      </w:r>
-      <w:r>
-        <w:rPr>
-          <w:rFonts w:ascii="Gill Sans MT" w:hAnsi="Gill Sans MT" w:cs="Arial"/>
-          <w:sz w:val="28"/>
-          <w:szCs w:val="28"/>
-        </w:rPr>
-        <w:t xml:space="preserve"> y la </w:t>
-      </w:r>
+        <w:t>fecha límite</w:t>
+      </w:r>
+      <w:r>
+        <w:rPr>
+          <w:rFonts w:ascii="Gill Sans MT" w:hAnsi="Gill Sans MT" w:cs="Arial"/>
+          <w:sz w:val="28"/>
+          <w:szCs w:val="28"/>
+        </w:rPr>
+        <w:t xml:space="preserve"> en que la oferta ya no será válida (cuando un demandante intente </w:t>
+      </w:r>
+      <w:r>
+        <w:rPr>
+          <w:rFonts w:ascii="Gill Sans MT" w:hAnsi="Gill Sans MT" w:cs="Arial"/>
+          <w:b/>
+          <w:bCs/>
+          <w:sz w:val="28"/>
+          <w:szCs w:val="28"/>
+        </w:rPr>
+        <w:t>interesarse</w:t>
+      </w:r>
+      <w:r>
+        <w:rPr>
+          <w:rFonts w:ascii="Gill Sans MT" w:hAnsi="Gill Sans MT" w:cs="Arial"/>
+          <w:sz w:val="28"/>
+          <w:szCs w:val="28"/>
+        </w:rPr>
+        <w:t xml:space="preserve"> por la oferta, no podrá si ya ha pasado la fecha límite)</w:t>
+      </w:r>
+      <w:r>
+        <w:rPr>
+          <w:rFonts w:ascii="Gill Sans MT" w:hAnsi="Gill Sans MT" w:cs="Arial"/>
+          <w:sz w:val="28"/>
+          <w:szCs w:val="28"/>
+        </w:rPr>
+        <w:t>.</w:t>
+      </w:r>
+    </w:p>
+    <w:p>
+      <w:pPr>
+        <w:rPr>
+          <w:rFonts w:ascii="Gill Sans MT" w:hAnsi="Gill Sans MT" w:cs="Arial"/>
+          <w:sz w:val="28"/>
+          <w:szCs w:val="28"/>
+        </w:rPr>
+      </w:pPr>
+    </w:p>
+    <w:p>
+      <w:pPr>
+        <w:rPr>
+          <w:rFonts w:ascii="Gill Sans MT" w:hAnsi="Gill Sans MT" w:cs="Arial"/>
+          <w:sz w:val="28"/>
+          <w:szCs w:val="28"/>
+        </w:rPr>
+      </w:pPr>
     </w:p>
     <w:p>
       <w:pPr>
@@ -3216,33 +3426,29 @@
     </w:p>
     <w:p>
       <w:pPr>
-        <w:spacing w:after="0" w:line="360" w:lineRule="auto"/>
-        <w:rPr>
-          <w:rFonts w:ascii="Gill Sans MT" w:hAnsi="Gill Sans MT" w:cs="Arial"/>
-          <w:sz w:val="28"/>
-          <w:szCs w:val="28"/>
-        </w:rPr>
-      </w:pPr>
-    </w:p>
-    <w:p>
-      <w:pPr>
-        <w:spacing w:after="0" w:line="360" w:lineRule="auto"/>
-        <w:rPr>
-          <w:rFonts w:ascii="Gill Sans MT" w:hAnsi="Gill Sans MT" w:cs="Arial"/>
-          <w:b/>
-          <w:bCs/>
-          <w:sz w:val="28"/>
-          <w:szCs w:val="28"/>
-        </w:rPr>
-      </w:pPr>
-      <w:r>
-        <w:rPr>
-          <w:rFonts w:ascii="Gill Sans MT" w:hAnsi="Gill Sans MT" w:cs="Arial"/>
-          <w:b/>
-          <w:bCs/>
-          <w:sz w:val="28"/>
-          <w:szCs w:val="28"/>
-        </w:rPr>
+        <w:pStyle w:val="Prrafodelista"/>
+        <w:numPr>
+          <w:ilvl w:val="0"/>
+          <w:numId w:val="5"/>
+        </w:numPr>
+        <w:spacing w:after="0" w:line="360" w:lineRule="auto"/>
+        <w:rPr>
+          <w:rFonts w:ascii="Gill Sans MT" w:hAnsi="Gill Sans MT" w:cs="Arial"/>
+          <w:b/>
+          <w:bCs/>
+          <w:sz w:val="28"/>
+          <w:szCs w:val="28"/>
+        </w:rPr>
+      </w:pPr>
+      <w:r>
+        <w:rPr>
+          <w:rFonts w:ascii="Gill Sans MT" w:hAnsi="Gill Sans MT" w:cs="Arial"/>
+          <w:b/>
+          <w:bCs/>
+          <w:sz w:val="28"/>
+          <w:szCs w:val="28"/>
+        </w:rPr>
+        <w:lastRenderedPageBreak/>
         <w:t>Bibliografía:</w:t>
       </w:r>
     </w:p>
@@ -3283,7 +3489,7 @@
         </w:rPr>
         <w:t xml:space="preserve">… =&gt; </w:t>
       </w:r>
-      <w:hyperlink r:id="rId15" w:history="1">
+      <w:hyperlink r:id="rId16" w:history="1">
         <w:r>
           <w:rPr>
             <w:rStyle w:val="Hipervnculo"/>
@@ -3362,7 +3568,7 @@
         </w:rPr>
         <w:t xml:space="preserve">W3Schools </w:t>
       </w:r>
-      <w:hyperlink r:id="rId16" w:history="1">
+      <w:hyperlink r:id="rId17" w:history="1">
         <w:r>
           <w:rPr>
             <w:rStyle w:val="Hipervnculo"/>
@@ -3416,7 +3622,7 @@
         </w:rPr>
         <w:t xml:space="preserve">//AJAX =&gt; </w:t>
       </w:r>
-      <w:hyperlink r:id="rId17" w:history="1">
+      <w:hyperlink r:id="rId18" w:history="1">
         <w:r>
           <w:rPr>
             <w:rStyle w:val="Hipervnculo"/>
@@ -3457,7 +3663,7 @@
         </w:rPr>
         <w:t xml:space="preserve">() </w:t>
       </w:r>
-      <w:hyperlink r:id="rId18" w:history="1">
+      <w:hyperlink r:id="rId19" w:history="1">
         <w:r>
           <w:rPr>
             <w:rStyle w:val="Hipervnculo"/>
@@ -3507,7 +3713,7 @@
         </w:rPr>
         <w:t xml:space="preserve">=&gt; </w:t>
       </w:r>
-      <w:hyperlink r:id="rId19" w:history="1">
+      <w:hyperlink r:id="rId20" w:history="1">
         <w:r>
           <w:rPr>
             <w:rStyle w:val="Hipervnculo"/>
@@ -3556,7 +3762,7 @@
         </w:rPr>
         <w:t xml:space="preserve"> =&gt; </w:t>
       </w:r>
-      <w:hyperlink r:id="rId20" w:history="1">
+      <w:hyperlink r:id="rId21" w:history="1">
         <w:r>
           <w:rPr>
             <w:rStyle w:val="Hipervnculo"/>
@@ -3601,7 +3807,7 @@
         </w:rPr>
         <w:t xml:space="preserve">&amp;&amp; </w:t>
       </w:r>
-      <w:hyperlink r:id="rId21" w:history="1">
+      <w:hyperlink r:id="rId22" w:history="1">
         <w:r>
           <w:rPr>
             <w:rStyle w:val="Hipervnculo"/>
@@ -3636,9 +3842,72 @@
           <w:sz w:val="28"/>
           <w:szCs w:val="28"/>
         </w:rPr>
-        <w:t xml:space="preserve">Inspiración INFOJOBS -- </w:t>
-      </w:r>
-      <w:hyperlink r:id="rId22" w:history="1">
+        <w:t xml:space="preserve">Manejo de BBDD con API =&gt; </w:t>
+      </w:r>
+      <w:hyperlink r:id="rId23" w:history="1">
+        <w:r>
+          <w:rPr>
+            <w:rStyle w:val="Hipervnculo"/>
+            <w:rFonts w:ascii="Gill Sans MT" w:hAnsi="Gill Sans MT" w:cs="Arial"/>
+            <w:sz w:val="28"/>
+            <w:szCs w:val="28"/>
+          </w:rPr>
+          <w:t>https://code.tutsplus.com/es/how-to-build-a-simple-rest-api-in-php--cms-37000t</w:t>
+        </w:r>
+      </w:hyperlink>
+      <w:r>
+        <w:rPr>
+          <w:rFonts w:ascii="Gill Sans MT" w:hAnsi="Gill Sans MT" w:cs="Arial"/>
+          <w:sz w:val="28"/>
+          <w:szCs w:val="28"/>
+        </w:rPr>
+        <w:t xml:space="preserve"> </w:t>
+      </w:r>
+    </w:p>
+    <w:p>
+      <w:pPr>
+        <w:spacing w:after="0" w:line="360" w:lineRule="auto"/>
+        <w:rPr>
+          <w:rFonts w:ascii="Gill Sans MT" w:hAnsi="Gill Sans MT" w:cs="Arial"/>
+          <w:sz w:val="28"/>
+          <w:szCs w:val="28"/>
+        </w:rPr>
+      </w:pPr>
+    </w:p>
+    <w:p>
+      <w:pPr>
+        <w:spacing w:after="0" w:line="360" w:lineRule="auto"/>
+        <w:rPr>
+          <w:rFonts w:ascii="Gill Sans MT" w:hAnsi="Gill Sans MT" w:cs="Arial"/>
+          <w:sz w:val="28"/>
+          <w:szCs w:val="28"/>
+        </w:rPr>
+      </w:pPr>
+      <w:r>
+        <w:rPr>
+          <w:rFonts w:ascii="Gill Sans MT" w:hAnsi="Gill Sans MT" w:cs="Arial"/>
+          <w:sz w:val="28"/>
+          <w:szCs w:val="28"/>
+        </w:rPr>
+        <w:t xml:space="preserve">Inspiración INFOJOBS </w:t>
+      </w:r>
+      <w:r>
+        <w:rPr>
+          <w:rFonts w:ascii="Gill Sans MT" w:hAnsi="Gill Sans MT" w:cs="Arial"/>
+          <w:sz w:val="28"/>
+          <w:szCs w:val="28"/>
+        </w:rPr>
+        <w:t>=&gt;</w:t>
+      </w:r>
+      <w:r>
+        <w:rPr>
+          <w:rFonts w:ascii="Gill Sans MT" w:hAnsi="Gill Sans MT" w:cs="Arial"/>
+          <w:sz w:val="28"/>
+          <w:szCs w:val="28"/>
+        </w:rPr>
+        <w:t xml:space="preserve"> </w:t>
+      </w:r>
+      <w:hyperlink r:id="rId24" w:history="1">
         <w:r>
           <w:rPr>
             <w:rStyle w:val="Hipervnculo"/>
@@ -3669,8 +3938,8 @@
       </w:pPr>
     </w:p>
     <w:sectPr>
-      <w:headerReference w:type="default" r:id="rId23"/>
-      <w:footerReference w:type="default" r:id="rId24"/>
+      <w:headerReference w:type="default" r:id="rId25"/>
+      <w:footerReference w:type="default" r:id="rId26"/>
       <w:pgSz w:w="11906" w:h="16838"/>
       <w:pgMar w:top="1417" w:right="1701" w:bottom="1417" w:left="1701" w:header="708" w:footer="708" w:gutter="0"/>
       <w:cols w:space="708"/>
@@ -3905,16 +4174,16 @@
     </w:lvl>
   </w:abstractNum>
   <w:abstractNum w:abstractNumId="1" w15:restartNumberingAfterBreak="0">
-    <w:nsid w:val="323A0B67"/>
+    <w:nsid w:val="10E67391"/>
     <w:multiLevelType w:val="hybridMultilevel"/>
-    <w:tmpl w:val="D820C0A4"/>
-    <w:lvl w:ilvl="0" w:tplc="0C0A000F">
-      <w:start w:val="1"/>
+    <w:tmpl w:val="DF86B5B2"/>
+    <w:lvl w:ilvl="0" w:tplc="44840E9C">
+      <w:start w:val="7"/>
       <w:numFmt w:val="decimal"/>
       <w:lvlText w:val="%1."/>
       <w:lvlJc w:val="left"/>
       <w:pPr>
-        <w:ind w:left="720" w:hanging="360"/>
+        <w:ind w:left="1080" w:hanging="360"/>
       </w:pPr>
       <w:rPr>
         <w:rFonts w:hint="default"/>
@@ -3926,7 +4195,7 @@
       <w:lvlText w:val="%2."/>
       <w:lvlJc w:val="left"/>
       <w:pPr>
-        <w:ind w:left="1440" w:hanging="360"/>
+        <w:ind w:left="1800" w:hanging="360"/>
       </w:pPr>
     </w:lvl>
     <w:lvl w:ilvl="2" w:tplc="0C0A001B" w:tentative="1">
@@ -3935,7 +4204,7 @@
       <w:lvlText w:val="%3."/>
       <w:lvlJc w:val="right"/>
       <w:pPr>
-        <w:ind w:left="2160" w:hanging="180"/>
+        <w:ind w:left="2520" w:hanging="180"/>
       </w:pPr>
     </w:lvl>
     <w:lvl w:ilvl="3" w:tplc="0C0A000F" w:tentative="1">
@@ -3944,7 +4213,7 @@
       <w:lvlText w:val="%4."/>
       <w:lvlJc w:val="left"/>
       <w:pPr>
-        <w:ind w:left="2880" w:hanging="360"/>
+        <w:ind w:left="3240" w:hanging="360"/>
       </w:pPr>
     </w:lvl>
     <w:lvl w:ilvl="4" w:tplc="0C0A0019" w:tentative="1">
@@ -3953,7 +4222,7 @@
       <w:lvlText w:val="%5."/>
       <w:lvlJc w:val="left"/>
       <w:pPr>
-        <w:ind w:left="3600" w:hanging="360"/>
+        <w:ind w:left="3960" w:hanging="360"/>
       </w:pPr>
     </w:lvl>
     <w:lvl w:ilvl="5" w:tplc="0C0A001B" w:tentative="1">
@@ -3962,7 +4231,7 @@
       <w:lvlText w:val="%6."/>
       <w:lvlJc w:val="right"/>
       <w:pPr>
-        <w:ind w:left="4320" w:hanging="180"/>
+        <w:ind w:left="4680" w:hanging="180"/>
       </w:pPr>
     </w:lvl>
     <w:lvl w:ilvl="6" w:tplc="0C0A000F" w:tentative="1">
@@ -3971,7 +4240,7 @@
       <w:lvlText w:val="%7."/>
       <w:lvlJc w:val="left"/>
       <w:pPr>
-        <w:ind w:left="5040" w:hanging="360"/>
+        <w:ind w:left="5400" w:hanging="360"/>
       </w:pPr>
     </w:lvl>
     <w:lvl w:ilvl="7" w:tplc="0C0A0019" w:tentative="1">
@@ -3980,7 +4249,7 @@
       <w:lvlText w:val="%8."/>
       <w:lvlJc w:val="left"/>
       <w:pPr>
-        <w:ind w:left="5760" w:hanging="360"/>
+        <w:ind w:left="6120" w:hanging="360"/>
       </w:pPr>
     </w:lvl>
     <w:lvl w:ilvl="8" w:tplc="0C0A001B" w:tentative="1">
@@ -3989,11 +4258,189 @@
       <w:lvlText w:val="%9."/>
       <w:lvlJc w:val="right"/>
       <w:pPr>
-        <w:ind w:left="6480" w:hanging="180"/>
+        <w:ind w:left="6840" w:hanging="180"/>
       </w:pPr>
     </w:lvl>
   </w:abstractNum>
   <w:abstractNum w:abstractNumId="2" w15:restartNumberingAfterBreak="0">
+    <w:nsid w:val="1E0263D0"/>
+    <w:multiLevelType w:val="hybridMultilevel"/>
+    <w:tmpl w:val="7E945C50"/>
+    <w:lvl w:ilvl="0" w:tplc="B4ACBD94">
+      <w:start w:val="7"/>
+      <w:numFmt w:val="decimal"/>
+      <w:lvlText w:val="%1."/>
+      <w:lvlJc w:val="left"/>
+      <w:pPr>
+        <w:ind w:left="1080" w:hanging="360"/>
+      </w:pPr>
+      <w:rPr>
+        <w:rFonts w:hint="default"/>
+      </w:rPr>
+    </w:lvl>
+    <w:lvl w:ilvl="1" w:tplc="0C0A0019" w:tentative="1">
+      <w:start w:val="1"/>
+      <w:numFmt w:val="lowerLetter"/>
+      <w:lvlText w:val="%2."/>
+      <w:lvlJc w:val="left"/>
+      <w:pPr>
+        <w:ind w:left="1800" w:hanging="360"/>
+      </w:pPr>
+    </w:lvl>
+    <w:lvl w:ilvl="2" w:tplc="0C0A001B" w:tentative="1">
+      <w:start w:val="1"/>
+      <w:numFmt w:val="lowerRoman"/>
+      <w:lvlText w:val="%3."/>
+      <w:lvlJc w:val="right"/>
+      <w:pPr>
+        <w:ind w:left="2520" w:hanging="180"/>
+      </w:pPr>
+    </w:lvl>
+    <w:lvl w:ilvl="3" w:tplc="0C0A000F" w:tentative="1">
+      <w:start w:val="1"/>
+      <w:numFmt w:val="decimal"/>
+      <w:lvlText w:val="%4."/>
+      <w:lvlJc w:val="left"/>
+      <w:pPr>
+        <w:ind w:left="3240" w:hanging="360"/>
+      </w:pPr>
+    </w:lvl>
+    <w:lvl w:ilvl="4" w:tplc="0C0A0019" w:tentative="1">
+      <w:start w:val="1"/>
+      <w:numFmt w:val="lowerLetter"/>
+      <w:lvlText w:val="%5."/>
+      <w:lvlJc w:val="left"/>
+      <w:pPr>
+        <w:ind w:left="3960" w:hanging="360"/>
+      </w:pPr>
+    </w:lvl>
+    <w:lvl w:ilvl="5" w:tplc="0C0A001B" w:tentative="1">
+      <w:start w:val="1"/>
+      <w:numFmt w:val="lowerRoman"/>
+      <w:lvlText w:val="%6."/>
+      <w:lvlJc w:val="right"/>
+      <w:pPr>
+        <w:ind w:left="4680" w:hanging="180"/>
+      </w:pPr>
+    </w:lvl>
+    <w:lvl w:ilvl="6" w:tplc="0C0A000F" w:tentative="1">
+      <w:start w:val="1"/>
+      <w:numFmt w:val="decimal"/>
+      <w:lvlText w:val="%7."/>
+      <w:lvlJc w:val="left"/>
+      <w:pPr>
+        <w:ind w:left="5400" w:hanging="360"/>
+      </w:pPr>
+    </w:lvl>
+    <w:lvl w:ilvl="7" w:tplc="0C0A0019" w:tentative="1">
+      <w:start w:val="1"/>
+      <w:numFmt w:val="lowerLetter"/>
+      <w:lvlText w:val="%8."/>
+      <w:lvlJc w:val="left"/>
+      <w:pPr>
+        <w:ind w:left="6120" w:hanging="360"/>
+      </w:pPr>
+    </w:lvl>
+    <w:lvl w:ilvl="8" w:tplc="0C0A001B" w:tentative="1">
+      <w:start w:val="1"/>
+      <w:numFmt w:val="lowerRoman"/>
+      <w:lvlText w:val="%9."/>
+      <w:lvlJc w:val="right"/>
+      <w:pPr>
+        <w:ind w:left="6840" w:hanging="180"/>
+      </w:pPr>
+    </w:lvl>
+  </w:abstractNum>
+  <w:abstractNum w:abstractNumId="3" w15:restartNumberingAfterBreak="0">
+    <w:nsid w:val="323A0B67"/>
+    <w:multiLevelType w:val="hybridMultilevel"/>
+    <w:tmpl w:val="D820C0A4"/>
+    <w:lvl w:ilvl="0" w:tplc="0C0A000F">
+      <w:start w:val="1"/>
+      <w:numFmt w:val="decimal"/>
+      <w:lvlText w:val="%1."/>
+      <w:lvlJc w:val="left"/>
+      <w:pPr>
+        <w:ind w:left="720" w:hanging="360"/>
+      </w:pPr>
+      <w:rPr>
+        <w:rFonts w:hint="default"/>
+      </w:rPr>
+    </w:lvl>
+    <w:lvl w:ilvl="1" w:tplc="0C0A0019" w:tentative="1">
+      <w:start w:val="1"/>
+      <w:numFmt w:val="lowerLetter"/>
+      <w:lvlText w:val="%2."/>
+      <w:lvlJc w:val="left"/>
+      <w:pPr>
+        <w:ind w:left="1440" w:hanging="360"/>
+      </w:pPr>
+    </w:lvl>
+    <w:lvl w:ilvl="2" w:tplc="0C0A001B" w:tentative="1">
+      <w:start w:val="1"/>
+      <w:numFmt w:val="lowerRoman"/>
+      <w:lvlText w:val="%3."/>
+      <w:lvlJc w:val="right"/>
+      <w:pPr>
+        <w:ind w:left="2160" w:hanging="180"/>
+      </w:pPr>
+    </w:lvl>
+    <w:lvl w:ilvl="3" w:tplc="0C0A000F" w:tentative="1">
+      <w:start w:val="1"/>
+      <w:numFmt w:val="decimal"/>
+      <w:lvlText w:val="%4."/>
+      <w:lvlJc w:val="left"/>
+      <w:pPr>
+        <w:ind w:left="2880" w:hanging="360"/>
+      </w:pPr>
+    </w:lvl>
+    <w:lvl w:ilvl="4" w:tplc="0C0A0019" w:tentative="1">
+      <w:start w:val="1"/>
+      <w:numFmt w:val="lowerLetter"/>
+      <w:lvlText w:val="%5."/>
+      <w:lvlJc w:val="left"/>
+      <w:pPr>
+        <w:ind w:left="3600" w:hanging="360"/>
+      </w:pPr>
+    </w:lvl>
+    <w:lvl w:ilvl="5" w:tplc="0C0A001B" w:tentative="1">
+      <w:start w:val="1"/>
+      <w:numFmt w:val="lowerRoman"/>
+      <w:lvlText w:val="%6."/>
+      <w:lvlJc w:val="right"/>
+      <w:pPr>
+        <w:ind w:left="4320" w:hanging="180"/>
+      </w:pPr>
+    </w:lvl>
+    <w:lvl w:ilvl="6" w:tplc="0C0A000F" w:tentative="1">
+      <w:start w:val="1"/>
+      <w:numFmt w:val="decimal"/>
+      <w:lvlText w:val="%7."/>
+      <w:lvlJc w:val="left"/>
+      <w:pPr>
+        <w:ind w:left="5040" w:hanging="360"/>
+      </w:pPr>
+    </w:lvl>
+    <w:lvl w:ilvl="7" w:tplc="0C0A0019" w:tentative="1">
+      <w:start w:val="1"/>
+      <w:numFmt w:val="lowerLetter"/>
+      <w:lvlText w:val="%8."/>
+      <w:lvlJc w:val="left"/>
+      <w:pPr>
+        <w:ind w:left="5760" w:hanging="360"/>
+      </w:pPr>
+    </w:lvl>
+    <w:lvl w:ilvl="8" w:tplc="0C0A001B" w:tentative="1">
+      <w:start w:val="1"/>
+      <w:numFmt w:val="lowerRoman"/>
+      <w:lvlText w:val="%9."/>
+      <w:lvlJc w:val="right"/>
+      <w:pPr>
+        <w:ind w:left="6480" w:hanging="180"/>
+      </w:pPr>
+    </w:lvl>
+  </w:abstractNum>
+  <w:abstractNum w:abstractNumId="4" w15:restartNumberingAfterBreak="0">
     <w:nsid w:val="7C313B08"/>
     <w:multiLevelType w:val="hybridMultilevel"/>
     <w:tmpl w:val="DA687E44"/>
@@ -4083,13 +4530,19 @@
     </w:lvl>
   </w:abstractNum>
   <w:num w:numId="1" w16cid:durableId="284896484">
-    <w:abstractNumId w:val="2"/>
+    <w:abstractNumId w:val="4"/>
   </w:num>
   <w:num w:numId="2" w16cid:durableId="1170289606">
-    <w:abstractNumId w:val="1"/>
+    <w:abstractNumId w:val="3"/>
   </w:num>
   <w:num w:numId="3" w16cid:durableId="111947351">
     <w:abstractNumId w:val="0"/>
+  </w:num>
+  <w:num w:numId="4" w16cid:durableId="1768960372">
+    <w:abstractNumId w:val="2"/>
+  </w:num>
+  <w:num w:numId="5" w16cid:durableId="437413375">
+    <w:abstractNumId w:val="1"/>
   </w:num>
 </w:numbering>
 </file>

</xml_diff>